<commit_message>
add convertors for pdf
</commit_message>
<xml_diff>
--- a/service/output.docx
+++ b/service/output.docx
@@ -4,7 +4,7 @@
   <w:body>
     <w:p>
       <w:pPr>
-        <w:pStyle w:val="PreformattedText"/>
+        <w:pStyle w:val="Normal"/>
         <w:jc w:val="center"/>
         <w:rPr>
           <w:sz w:val="20"/>
@@ -13,8 +13,9 @@
       </w:pPr>
       <w:r>
         <w:rPr>
-          <w:rFonts w:eastAsia="Liberation Mono;Courier New"/>
-          <w:sz w:val="20"/>
+          <w:rFonts w:eastAsia="Liberation Mono;Courier New" w:ascii="Times new roman" w:hAnsi="Times new roman"/>
+          <w:sz w:val="24"/>
+          <w:szCs w:val="24"/>
           <w:lang w:val="en-US"/>
         </w:rPr>
         <w:t xml:space="preserve"> </w:t>
@@ -22,7 +23,9 @@
       <w:bookmarkStart w:id="0" w:name="__DdeLink__0_350854921"/>
       <w:r>
         <w:rPr>
-          <w:sz w:val="20"/>
+          <w:rFonts w:ascii="Times new roman" w:hAnsi="Times new roman"/>
+          <w:sz w:val="24"/>
+          <w:szCs w:val="24"/>
           <w:lang w:val="en-US"/>
         </w:rPr>
         <w:t>СГУО УЕГГ м. Львова</w:t>
@@ -30,7 +33,9 @@
       <w:bookmarkEnd w:id="0"/>
       <w:r>
         <w:rPr>
-          <w:sz w:val="20"/>
+          <w:rFonts w:ascii="Times new roman" w:hAnsi="Times new roman"/>
+          <w:sz w:val="24"/>
+          <w:szCs w:val="24"/>
           <w:lang w:val="en-US"/>
         </w:rPr>
         <w:t xml:space="preserve"> </w:t>
@@ -38,129 +43,150 @@
     </w:p>
     <w:p>
       <w:pPr>
-        <w:pStyle w:val="PreformattedText"/>
-        <w:jc w:val="center"/>
-        <w:rPr>
-          <w:sz w:val="20"/>
-          <w:lang w:val="en-US"/>
-        </w:rPr>
-      </w:pPr>
-      <w:bookmarkStart w:id="1" w:name="__DdeLink__12_1073118326"/>
-      <w:r>
-        <w:rPr>
-          <w:sz w:val="20"/>
-          <w:lang w:val="en-US"/>
-        </w:rPr>
-        <w:t>Львівстандартметрологія</w:t>
-      </w:r>
-      <w:bookmarkEnd w:id="1"/>
-      <w:r>
-        <w:rPr>
-          <w:sz w:val="20"/>
-          <w:lang w:val="en-US"/>
-        </w:rPr>
-        <w:t xml:space="preserve"> </w:t>
-      </w:r>
-    </w:p>
-    <w:p>
-      <w:pPr>
-        <w:pStyle w:val="PreformattedText"/>
-        <w:jc w:val="center"/>
-        <w:rPr>
-          <w:sz w:val="20"/>
-          <w:lang w:val="en-US"/>
-        </w:rPr>
-      </w:pPr>
-      <w:bookmarkStart w:id="2" w:name="__DdeLink__7_350854921"/>
-      <w:r>
-        <w:rPr>
-          <w:sz w:val="20"/>
-          <w:lang w:val="en-US"/>
-        </w:rPr>
-        <w:t>$</w:t>
-      </w:r>
-      <w:bookmarkStart w:id="3" w:name="__DdeLink__2_350854921"/>
-      <w:bookmarkEnd w:id="2"/>
-      <w:bookmarkEnd w:id="3"/>
-      <w:r>
-        <w:rPr>
-          <w:sz w:val="20"/>
-          <w:lang w:val="en-US"/>
-        </w:rPr>
-        <w:t>CALIBRATOR_ADDRESS</w:t>
-      </w:r>
-    </w:p>
-    <w:p>
-      <w:pPr>
-        <w:pStyle w:val="PreformattedText"/>
+        <w:pStyle w:val="Normal"/>
         <w:jc w:val="center"/>
         <w:rPr/>
       </w:pPr>
-      <w:bookmarkStart w:id="4" w:name="__DdeLink__11_350854921"/>
-      <w:r>
-        <w:rPr>
-          <w:sz w:val="20"/>
-          <w:lang w:val="en-US"/>
-        </w:rPr>
-        <w:t>10101</w:t>
-      </w:r>
-      <w:bookmarkEnd w:id="4"/>
-      <w:r>
-        <w:rPr>
-          <w:sz w:val="20"/>
+      <w:bookmarkStart w:id="1" w:name="__DdeLink__12_1073118326"/>
+      <w:r>
+        <w:rPr>
+          <w:rFonts w:ascii="Times new roman" w:hAnsi="Times new roman"/>
+          <w:sz w:val="24"/>
+          <w:szCs w:val="24"/>
+          <w:lang w:val="en-US"/>
+        </w:rPr>
+        <w:t>Львівстандартметрологія</w:t>
+      </w:r>
+      <w:bookmarkEnd w:id="1"/>
+      <w:r>
+        <w:rPr>
+          <w:rFonts w:ascii="Times new roman" w:hAnsi="Times new roman"/>
+          <w:sz w:val="24"/>
+          <w:szCs w:val="24"/>
           <w:lang w:val="en-US"/>
         </w:rPr>
         <w:t xml:space="preserve"> </w:t>
       </w:r>
-      <w:bookmarkStart w:id="5" w:name="__DdeLink__9_350854921"/>
-      <w:bookmarkEnd w:id="5"/>
-      <w:r>
-        <w:rPr>
-          <w:sz w:val="20"/>
-          <w:lang w:val="en-US"/>
-        </w:rPr>
-        <w:t>12/05/2015</w:t>
-      </w:r>
-    </w:p>
-    <w:p>
-      <w:pPr>
-        <w:pStyle w:val="PreformattedText"/>
-        <w:jc w:val="center"/>
-        <w:rPr>
-          <w:sz w:val="20"/>
-          <w:lang w:val="en-US"/>
-        </w:rPr>
-      </w:pPr>
-      <w:r>
-        <w:rPr/>
-      </w:r>
-    </w:p>
-    <w:p>
-      <w:pPr>
-        <w:pStyle w:val="PreformattedText"/>
-        <w:jc w:val="center"/>
-        <w:rPr>
-          <w:sz w:val="20"/>
-          <w:lang w:val="en-US"/>
-        </w:rPr>
-      </w:pPr>
-      <w:r>
-        <w:rPr>
-          <w:sz w:val="20"/>
-          <w:lang w:val="en-US"/>
-        </w:rPr>
-        <w:t>СВІДОЦТВО</w:t>
-      </w:r>
-    </w:p>
-    <w:p>
-      <w:pPr>
-        <w:pStyle w:val="PreformattedText"/>
+    </w:p>
+    <w:p>
+      <w:pPr>
+        <w:pStyle w:val="Normal"/>
         <w:jc w:val="center"/>
         <w:rPr/>
       </w:pPr>
       <w:r>
         <w:rPr>
+          <w:rFonts w:ascii="Times new roman" w:hAnsi="Times new roman"/>
+          <w:sz w:val="24"/>
+          <w:szCs w:val="24"/>
+          <w:lang w:val="en-US"/>
+        </w:rPr>
+        <w:t xml:space="preserve">02042, м. Львів, вул. Чигоріна, 18 </w:t>
+      </w:r>
+      <w:r>
+        <w:rPr>
+          <w:rFonts w:ascii="Times new roman" w:hAnsi="Times new roman"/>
           <w:sz w:val="20"/>
+          <w:szCs w:val="24"/>
+          <w:lang w:val="en-US"/>
+        </w:rPr>
+        <w:t xml:space="preserve"> </w:t>
+      </w:r>
+    </w:p>
+    <w:p>
+      <w:pPr>
+        <w:pStyle w:val="Normal"/>
+        <w:jc w:val="center"/>
+        <w:rPr>
+          <w:rFonts w:ascii="Times new roman" w:hAnsi="Times new roman"/>
+          <w:sz w:val="24"/>
+          <w:szCs w:val="24"/>
+        </w:rPr>
+      </w:pPr>
+      <w:bookmarkStart w:id="2" w:name="__DdeLink__11_350854921"/>
+      <w:r>
+        <w:rPr>
+          <w:rFonts w:ascii="Times new roman" w:hAnsi="Times new roman"/>
+          <w:sz w:val="24"/>
+          <w:szCs w:val="24"/>
+          <w:lang w:val="en-US"/>
+        </w:rPr>
+        <w:t>10101</w:t>
+      </w:r>
+      <w:bookmarkEnd w:id="2"/>
+      <w:r>
+        <w:rPr>
+          <w:rFonts w:ascii="Times new roman" w:hAnsi="Times new roman"/>
+          <w:sz w:val="24"/>
+          <w:szCs w:val="24"/>
+          <w:lang w:val="en-US"/>
+        </w:rPr>
+        <w:t xml:space="preserve"> </w:t>
+      </w:r>
+      <w:bookmarkStart w:id="3" w:name="__DdeLink__9_350854921"/>
+      <w:bookmarkEnd w:id="3"/>
+      <w:r>
+        <w:rPr>
+          <w:rFonts w:ascii="Times new roman" w:hAnsi="Times new roman"/>
+          <w:sz w:val="24"/>
+          <w:szCs w:val="24"/>
+          <w:lang w:val="en-US"/>
+        </w:rPr>
+        <w:t>13/05/2015</w:t>
+      </w:r>
+    </w:p>
+    <w:p>
+      <w:pPr>
+        <w:pStyle w:val="Normal"/>
+        <w:rPr>
+          <w:sz w:val="20"/>
+          <w:lang w:val="en-US"/>
+        </w:rPr>
+      </w:pPr>
+      <w:r>
+        <w:rPr>
+          <w:rFonts w:ascii="Times new roman" w:hAnsi="Times new roman"/>
+          <w:sz w:val="24"/>
+          <w:szCs w:val="24"/>
+          <w:lang w:val="en-US"/>
+        </w:rPr>
+        <w:t xml:space="preserve"> </w:t>
+      </w:r>
+    </w:p>
+    <w:p>
+      <w:pPr>
+        <w:pStyle w:val="Normal"/>
+        <w:jc w:val="center"/>
+        <w:rPr>
+          <w:sz w:val="20"/>
+          <w:lang w:val="en-US"/>
+        </w:rPr>
+      </w:pPr>
+      <w:r>
+        <w:rPr>
+          <w:rFonts w:ascii="Times new roman" w:hAnsi="Times new roman"/>
+          <w:sz w:val="24"/>
+          <w:szCs w:val="24"/>
+          <w:lang w:val="en-US"/>
+        </w:rPr>
+        <w:t>СВІДОЦТВО</w:t>
+      </w:r>
+    </w:p>
+    <w:p>
+      <w:pPr>
+        <w:pStyle w:val="Normal"/>
+        <w:jc w:val="center"/>
+        <w:rPr>
+          <w:rFonts w:ascii="Times new roman" w:hAnsi="Times new roman"/>
+          <w:sz w:val="24"/>
+          <w:szCs w:val="24"/>
+        </w:rPr>
+      </w:pPr>
+      <w:r>
+        <w:rPr>
+          <w:rFonts w:ascii="Times new roman" w:hAnsi="Times new roman"/>
+          <w:sz w:val="24"/>
+          <w:szCs w:val="24"/>
           <w:lang w:val="en-US"/>
         </w:rPr>
         <w:t>про повірку робочого засобу вимірювальної техніки</w:t>
@@ -168,8 +194,7 @@
     </w:p>
     <w:p>
       <w:pPr>
-        <w:pStyle w:val="PreformattedText"/>
-        <w:jc w:val="center"/>
+        <w:pStyle w:val="Normal"/>
         <w:rPr>
           <w:sz w:val="20"/>
           <w:lang w:val="en-US"/>
@@ -177,105 +202,169 @@
       </w:pPr>
       <w:r>
         <w:rPr>
+          <w:rFonts w:ascii="Times new roman" w:hAnsi="Times new roman"/>
+          <w:sz w:val="24"/>
+          <w:szCs w:val="24"/>
+          <w:lang w:val="en-US"/>
+        </w:rPr>
+        <w:t xml:space="preserve"> </w:t>
+      </w:r>
+    </w:p>
+    <w:p>
+      <w:pPr>
+        <w:pStyle w:val="Normal"/>
+        <w:rPr>
           <w:sz w:val="20"/>
           <w:lang w:val="en-US"/>
         </w:rPr>
-      </w:r>
-    </w:p>
-    <w:p>
-      <w:pPr>
-        <w:pStyle w:val="PreformattedText"/>
-        <w:jc w:val="center"/>
-        <w:rPr>
-          <w:sz w:val="20"/>
-          <w:lang w:val="en-US"/>
-        </w:rPr>
-      </w:pPr>
-      <w:r>
-        <w:rPr>
-          <w:sz w:val="20"/>
-          <w:lang w:val="en-US"/>
-        </w:rPr>
-      </w:r>
-    </w:p>
-    <w:p>
-      <w:pPr>
-        <w:pStyle w:val="PreformattedText"/>
-        <w:jc w:val="left"/>
+      </w:pPr>
+      <w:r>
+        <w:rPr>
+          <w:rFonts w:ascii="Times new roman" w:hAnsi="Times new roman"/>
+          <w:sz w:val="24"/>
+          <w:szCs w:val="24"/>
+          <w:lang w:val="en-US"/>
+        </w:rPr>
+        <w:t xml:space="preserve"> </w:t>
+      </w:r>
+    </w:p>
+    <w:p>
+      <w:pPr>
+        <w:pStyle w:val="Normal"/>
+        <w:tabs>
+          <w:tab w:val="left" w:pos="6795" w:leader="none"/>
+        </w:tabs>
         <w:rPr/>
       </w:pPr>
       <w:r>
         <w:rPr>
-          <w:sz w:val="20"/>
-          <w:lang w:val="en-US"/>
-        </w:rPr>
-        <w:t xml:space="preserve">No 3914922                                                      Чинне до 12/05/2015  </w:t>
-      </w:r>
-    </w:p>
-    <w:p>
-      <w:pPr>
-        <w:pStyle w:val="PreformattedText"/>
-        <w:jc w:val="left"/>
-        <w:rPr>
-          <w:sz w:val="20"/>
-          <w:lang w:val="en-US"/>
-        </w:rPr>
-      </w:pPr>
-      <w:r>
-        <w:rPr>
-          <w:sz w:val="20"/>
-          <w:lang w:val="en-US"/>
-        </w:rPr>
-        <w:t>Назва та умовне позначення_____________________________________________________------------</w:t>
-      </w:r>
-    </w:p>
-    <w:p>
-      <w:pPr>
-        <w:pStyle w:val="PreformattedText"/>
-        <w:jc w:val="left"/>
-        <w:rPr>
-          <w:sz w:val="20"/>
-          <w:lang w:val="en-US"/>
-        </w:rPr>
-      </w:pPr>
-      <w:r>
-        <w:rPr>
-          <w:sz w:val="20"/>
-          <w:lang w:val="en-US"/>
-        </w:rPr>
-        <w:t xml:space="preserve">______________________________________________________ Зав. No </w:t>
-      </w:r>
-      <w:bookmarkStart w:id="6" w:name="__DdeLink__5_1073118326"/>
+          <w:rFonts w:ascii="Times new roman" w:hAnsi="Times new roman"/>
+          <w:sz w:val="24"/>
+          <w:szCs w:val="24"/>
+          <w:lang w:val="en-US"/>
+        </w:rPr>
+        <w:t xml:space="preserve">№ </w:t>
+      </w:r>
+      <w:r>
+        <w:rPr>
+          <w:rFonts w:ascii="Times new roman" w:hAnsi="Times new roman"/>
+          <w:sz w:val="24"/>
+          <w:szCs w:val="24"/>
+          <w:lang w:val="en-US"/>
+        </w:rPr>
+        <w:t>3914922</w:t>
+      </w:r>
+      <w:bookmarkStart w:id="4" w:name="__DdeLink__75_1069564186"/>
+      <w:r>
+        <w:rPr>
+          <w:rFonts w:ascii="Times new roman" w:hAnsi="Times new roman"/>
+          <w:sz w:val="24"/>
+          <w:szCs w:val="24"/>
+          <w:lang w:val="en-US"/>
+        </w:rPr>
+        <w:t xml:space="preserve">                                                    </w:t>
+      </w:r>
+      <w:bookmarkEnd w:id="4"/>
+      <w:r>
+        <w:rPr>
+          <w:rFonts w:ascii="Times new roman" w:hAnsi="Times new roman"/>
+          <w:sz w:val="24"/>
+          <w:szCs w:val="24"/>
+          <w:lang w:val="en-US"/>
+        </w:rPr>
+        <w:t xml:space="preserve">                                                  Чинне до 13/05/2017</w:t>
+      </w:r>
+    </w:p>
+    <w:p>
+      <w:pPr>
+        <w:pStyle w:val="Normal"/>
+        <w:tabs>
+          <w:tab w:val="left" w:pos="6795" w:leader="none"/>
+        </w:tabs>
+        <w:rPr/>
+      </w:pPr>
+      <w:r>
+        <w:rPr>
+          <w:rFonts w:ascii="Times new roman" w:hAnsi="Times new roman"/>
+          <w:sz w:val="24"/>
+          <w:szCs w:val="24"/>
+          <w:lang w:val="en-US"/>
+        </w:rPr>
+        <w:t xml:space="preserve"> </w:t>
+      </w:r>
+    </w:p>
+    <w:p>
+      <w:pPr>
+        <w:pStyle w:val="Normal"/>
+        <w:tabs>
+          <w:tab w:val="left" w:pos="6795" w:leader="none"/>
+        </w:tabs>
+        <w:rPr/>
+      </w:pPr>
+      <w:r>
+        <w:rPr>
+          <w:rFonts w:ascii="Times new roman" w:hAnsi="Times new roman"/>
+          <w:sz w:val="24"/>
+          <w:szCs w:val="24"/>
+          <w:lang w:val="en-US"/>
+        </w:rPr>
+        <w:t>Назва та умовне позначення:</w:t>
+      </w:r>
+      <w:r>
+        <w:rPr>
+          <w:rFonts w:ascii="Times new roman" w:hAnsi="Times new roman"/>
+          <w:sz w:val="24"/>
+          <w:szCs w:val="24"/>
+          <w:lang w:val="en-US"/>
+        </w:rPr>
+        <w:t xml:space="preserve"> 1ПГ-41ГК                        </w:t>
+      </w:r>
+      <w:r>
+        <w:rPr>
+          <w:rFonts w:ascii="Times new roman" w:hAnsi="Times new roman"/>
+          <w:sz w:val="24"/>
+          <w:szCs w:val="24"/>
+          <w:lang w:val="en-US"/>
+        </w:rPr>
+        <w:t xml:space="preserve">                              Зав. № </w:t>
+      </w:r>
+      <w:bookmarkStart w:id="5" w:name="__DdeLink__5_1073118326"/>
+      <w:bookmarkEnd w:id="5"/>
+      <w:r>
+        <w:rPr>
+          <w:rFonts w:ascii="Times new roman" w:hAnsi="Times new roman"/>
+          <w:sz w:val="24"/>
+          <w:szCs w:val="24"/>
+          <w:lang w:val="en-US"/>
+        </w:rPr>
+        <w:t>017905</w:t>
+      </w:r>
+    </w:p>
+    <w:p>
+      <w:pPr>
+        <w:pStyle w:val="Normal"/>
+        <w:rPr>
+          <w:rFonts w:ascii="Times new roman" w:hAnsi="Times new roman"/>
+          <w:sz w:val="24"/>
+          <w:szCs w:val="24"/>
+        </w:rPr>
+      </w:pPr>
+      <w:r>
+        <w:rPr>
+          <w:rFonts w:ascii="Times new roman" w:hAnsi="Times new roman"/>
+          <w:sz w:val="24"/>
+          <w:szCs w:val="24"/>
+          <w:lang w:val="en-US"/>
+        </w:rPr>
+        <w:t xml:space="preserve">Виробник: </w:t>
+      </w:r>
+      <w:bookmarkStart w:id="6" w:name="__DdeLink__7_1073118326"/>
       <w:bookmarkEnd w:id="6"/>
       <w:r>
         <w:rPr>
-          <w:sz w:val="20"/>
-          <w:lang w:val="en-US"/>
-        </w:rPr>
-        <w:t>017905</w:t>
-      </w:r>
-    </w:p>
-    <w:p>
-      <w:pPr>
-        <w:pStyle w:val="PreformattedText"/>
-        <w:jc w:val="left"/>
-        <w:rPr>
-          <w:sz w:val="20"/>
-          <w:lang w:val="en-US"/>
-        </w:rPr>
-      </w:pPr>
-      <w:r>
-        <w:rPr>
-          <w:sz w:val="20"/>
-          <w:lang w:val="en-US"/>
-        </w:rPr>
-        <w:t xml:space="preserve">Виробник </w:t>
-      </w:r>
-      <w:bookmarkStart w:id="7" w:name="__DdeLink__7_1073118326"/>
-      <w:bookmarkEnd w:id="7"/>
-      <w:r>
-        <w:rPr>
-          <w:sz w:val="20"/>
+          <w:rFonts w:ascii="Times new roman" w:hAnsi="Times new roman"/>
+          <w:sz w:val="24"/>
+          <w:szCs w:val="24"/>
           <w:lang w:val="en-US"/>
         </w:rPr>
         <w:t>Metrix</w:t>
@@ -283,46 +372,52 @@
     </w:p>
     <w:p>
       <w:pPr>
-        <w:pStyle w:val="PreformattedText"/>
-        <w:jc w:val="left"/>
-        <w:rPr>
-          <w:sz w:val="20"/>
-          <w:lang w:val="en-US"/>
-        </w:rPr>
-      </w:pPr>
-      <w:r>
-        <w:rPr>
-          <w:sz w:val="20"/>
-          <w:lang w:val="en-US"/>
-        </w:rPr>
-        <w:t>Власник $</w:t>
-      </w:r>
-      <w:bookmarkStart w:id="8" w:name="__DdeLink__9_1073118326"/>
-      <w:r>
-        <w:rPr>
-          <w:sz w:val="20"/>
-          <w:lang w:val="en-US"/>
-        </w:rPr>
-        <w:t>OWNER_NAME</w:t>
-      </w:r>
-      <w:bookmarkEnd w:id="8"/>
-      <w:r>
-        <w:rPr>
-          <w:sz w:val="20"/>
-          <w:lang w:val="en-US"/>
-        </w:rPr>
-        <w:t xml:space="preserve"> Чернигевич</w:t>
-      </w:r>
-    </w:p>
-    <w:p>
-      <w:pPr>
-        <w:pStyle w:val="PreformattedText"/>
-        <w:jc w:val="left"/>
+        <w:pStyle w:val="Normal"/>
         <w:rPr/>
       </w:pPr>
       <w:r>
         <w:rPr>
-          <w:sz w:val="20"/>
+          <w:rFonts w:ascii="Times new roman" w:hAnsi="Times new roman"/>
+          <w:sz w:val="24"/>
+          <w:szCs w:val="24"/>
+          <w:lang w:val="en-US"/>
+        </w:rPr>
+        <w:t>Власник: Олег Чернигевич</w:t>
+      </w:r>
+    </w:p>
+    <w:p>
+      <w:pPr>
+        <w:pStyle w:val="Normal"/>
+        <w:rPr>
+          <w:rFonts w:ascii="Times new roman" w:hAnsi="Times new roman"/>
+          <w:sz w:val="24"/>
+          <w:szCs w:val="24"/>
+        </w:rPr>
+      </w:pPr>
+      <w:r>
+        <w:rPr>
+          <w:rFonts w:ascii="Times new roman" w:hAnsi="Times new roman"/>
+          <w:sz w:val="24"/>
+          <w:szCs w:val="24"/>
+          <w:lang w:val="en-US"/>
+        </w:rPr>
+        <w:t xml:space="preserve"> </w:t>
+      </w:r>
+    </w:p>
+    <w:p>
+      <w:pPr>
+        <w:pStyle w:val="Normal"/>
+        <w:rPr>
+          <w:rFonts w:ascii="Times new roman" w:hAnsi="Times new roman"/>
+          <w:sz w:val="24"/>
+          <w:szCs w:val="24"/>
+        </w:rPr>
+      </w:pPr>
+      <w:r>
+        <w:rPr>
+          <w:rFonts w:ascii="Times new roman" w:hAnsi="Times new roman"/>
+          <w:sz w:val="24"/>
+          <w:szCs w:val="24"/>
           <w:lang w:val="en-US"/>
         </w:rPr>
         <w:t>На підставі результатів повірки засіб вимірювальної техніки визнано придатним до застосування.</w:t>
@@ -330,172 +425,214 @@
     </w:p>
     <w:p>
       <w:pPr>
-        <w:pStyle w:val="PreformattedText"/>
-        <w:jc w:val="left"/>
-        <w:rPr>
+        <w:pStyle w:val="Normal"/>
+        <w:rPr>
+          <w:rFonts w:ascii="Times new roman" w:hAnsi="Times new roman"/>
+          <w:sz w:val="24"/>
+          <w:szCs w:val="24"/>
+        </w:rPr>
+      </w:pPr>
+      <w:r>
+        <w:rPr>
+          <w:rFonts w:ascii="Times new roman" w:hAnsi="Times new roman"/>
+          <w:sz w:val="24"/>
+          <w:szCs w:val="24"/>
+          <w:lang w:val="en-US"/>
+        </w:rPr>
+        <w:t xml:space="preserve"> </w:t>
+      </w:r>
+    </w:p>
+    <w:p>
+      <w:pPr>
+        <w:pStyle w:val="Normal"/>
+        <w:rPr>
+          <w:rFonts w:ascii="Times new roman" w:hAnsi="Times new roman"/>
+          <w:sz w:val="24"/>
+          <w:szCs w:val="24"/>
+        </w:rPr>
+      </w:pPr>
+      <w:r>
+        <w:rPr>
+          <w:rFonts w:eastAsia="Liberation Mono;Courier New" w:ascii="Times new roman" w:hAnsi="Times new roman"/>
           <w:i/>
-          <w:i/>
-          <w:sz w:val="14"/>
-          <w:lang w:val="en-US"/>
-        </w:rPr>
-      </w:pPr>
-      <w:r>
-        <w:rPr>
-          <w:i/>
-          <w:sz w:val="14"/>
-          <w:lang w:val="en-US"/>
-        </w:rPr>
-      </w:r>
-    </w:p>
-    <w:p>
-      <w:pPr>
-        <w:pStyle w:val="PreformattedText"/>
-        <w:jc w:val="left"/>
-        <w:rPr>
-          <w:i/>
-          <w:i/>
-          <w:sz w:val="14"/>
-          <w:lang w:val="en-US"/>
-        </w:rPr>
-      </w:pPr>
-      <w:r>
-        <w:rPr>
-          <w:rFonts w:eastAsia="Liberation Mono;Courier New"/>
-          <w:i/>
-          <w:sz w:val="14"/>
-          <w:lang w:val="en-US"/>
-        </w:rPr>
-        <w:t xml:space="preserve">       </w:t>
-      </w:r>
-      <w:r>
-        <w:rPr>
-          <w:rFonts w:eastAsia="Liberation Mono;Courier New"/>
-          <w:i/>
-          <w:sz w:val="20"/>
-          <w:szCs w:val="20"/>
-          <w:lang w:val="en-US"/>
-        </w:rPr>
-        <w:t xml:space="preserve">                   </w:t>
-      </w:r>
-      <w:bookmarkStart w:id="9" w:name="__DdeLink__14_1073118326"/>
-      <w:r>
-        <w:rPr>
+          <w:sz w:val="24"/>
+          <w:szCs w:val="24"/>
+          <w:lang w:val="en-US"/>
+        </w:rPr>
+        <w:t xml:space="preserve">                  </w:t>
+      </w:r>
+      <w:bookmarkStart w:id="7" w:name="__DdeLink__14_1073118326"/>
+      <w:r>
+        <w:rPr>
+          <w:rFonts w:ascii="Times new roman" w:hAnsi="Times new roman"/>
           <w:i w:val="false"/>
           <w:iCs w:val="false"/>
-          <w:sz w:val="20"/>
-          <w:szCs w:val="20"/>
-          <w:lang w:val="en-US"/>
-        </w:rPr>
-        <w:t>ДСТУ 2681-94 Державна система забезпечення єдності вимірювань. Метрологія. Терміни та визначення.</w:t>
-      </w:r>
-      <w:bookmarkEnd w:id="9"/>
-      <w:r>
-        <w:rPr>
+          <w:sz w:val="24"/>
+          <w:szCs w:val="24"/>
+          <w:lang w:val="en-US"/>
+        </w:rPr>
+        <w:t>ДСТУ 2681-94 Державна система забезпечення єдності вимірювань. Метрологія.</w:t>
+      </w:r>
+      <w:bookmarkEnd w:id="7"/>
+      <w:r>
+        <w:rPr>
+          <w:rFonts w:ascii="Times new roman" w:hAnsi="Times new roman"/>
           <w:i w:val="false"/>
           <w:iCs w:val="false"/>
-          <w:sz w:val="20"/>
-          <w:szCs w:val="20"/>
+          <w:sz w:val="24"/>
+          <w:szCs w:val="24"/>
           <w:lang w:val="en-US"/>
         </w:rPr>
         <w:t xml:space="preserve">  </w:t>
       </w:r>
-      <w:bookmarkStart w:id="10" w:name="__DdeLink__16_1073118326"/>
-      <w:r>
-        <w:rPr>
+      <w:bookmarkStart w:id="8" w:name="__DdeLink__16_1073118326"/>
+      <w:bookmarkEnd w:id="8"/>
+      <w:r>
+        <w:rPr>
+          <w:rFonts w:ascii="Times new roman" w:hAnsi="Times new roman"/>
           <w:i w:val="false"/>
           <w:iCs w:val="false"/>
-          <w:sz w:val="20"/>
-          <w:szCs w:val="20"/>
+          <w:sz w:val="24"/>
+          <w:szCs w:val="24"/>
           <w:lang w:val="en-US"/>
         </w:rPr>
         <w:t/>
       </w:r>
-      <w:bookmarkEnd w:id="10"/>
-      <w:r>
-        <w:rPr>
+      <w:r>
+        <w:rPr>
+          <w:rFonts w:eastAsia="Liberation Serif;Times New Roman" w:cs="Liberation Mono;Courier New" w:ascii="Times new roman" w:hAnsi="Times new roman"/>
           <w:i/>
-          <w:sz w:val="20"/>
-          <w:szCs w:val="20"/>
-          <w:lang w:val="en-US"/>
-        </w:rPr>
-        <w:t xml:space="preserve">       </w:t>
-      </w:r>
-    </w:p>
-    <w:p>
-      <w:pPr>
-        <w:pStyle w:val="PreformattedText"/>
-        <w:jc w:val="center"/>
-        <w:rPr>
-          <w:sz w:val="20"/>
-          <w:lang w:val="en-US"/>
-        </w:rPr>
-      </w:pPr>
-      <w:r>
-        <w:rPr>
-          <w:i/>
-          <w:sz w:val="14"/>
-          <w:lang w:val="en-US"/>
-        </w:rPr>
-        <w:t>позначення та назва документа, що містить вимоги до метрологічних характеристик і (або), за</w:t>
-      </w:r>
-    </w:p>
-    <w:p>
-      <w:pPr>
-        <w:pStyle w:val="PreformattedText"/>
-        <w:jc w:val="left"/>
-        <w:rPr>
-          <w:i/>
-          <w:i/>
-          <w:sz w:val="14"/>
-          <w:lang w:val="en-US"/>
-        </w:rPr>
-      </w:pPr>
-      <w:r>
-        <w:rPr>
-          <w:sz w:val="20"/>
-          <w:lang w:val="en-US"/>
-        </w:rPr>
-        <w:t>___________________________________________________________________________________</w:t>
-      </w:r>
-    </w:p>
-    <w:p>
-      <w:pPr>
-        <w:pStyle w:val="PreformattedText"/>
+          <w:iCs w:val="false"/>
+          <w:sz w:val="24"/>
+          <w:szCs w:val="24"/>
+          <w:lang w:val="en-US"/>
+        </w:rPr>
+        <w:t xml:space="preserve">        </w:t>
+      </w:r>
+    </w:p>
+    <w:p>
+      <w:pPr>
+        <w:pStyle w:val="Normal"/>
         <w:jc w:val="center"/>
         <w:rPr/>
       </w:pPr>
       <w:r>
         <w:rPr>
+          <w:rFonts w:ascii="Times new roman" w:hAnsi="Times new roman"/>
           <w:i/>
-          <w:sz w:val="14"/>
-          <w:lang w:val="en-US"/>
-        </w:rPr>
-        <w:t>потреби, значення метрологічних характеристик (клас точності, похибки, діапазони вимірювання тощо)</w:t>
-      </w:r>
-    </w:p>
-    <w:p>
-      <w:pPr>
-        <w:pStyle w:val="PreformattedText"/>
+          <w:sz w:val="24"/>
+          <w:szCs w:val="24"/>
+          <w:lang w:val="en-US"/>
+        </w:rPr>
+        <w:t xml:space="preserve">  </w:t>
+      </w:r>
+      <w:r>
+        <w:rPr>
+          <w:rFonts w:ascii="Times new roman" w:hAnsi="Times new roman"/>
+          <w:i/>
+          <w:sz w:val="24"/>
+          <w:szCs w:val="24"/>
+          <w:lang w:val="en-US"/>
+        </w:rPr>
+        <w:t xml:space="preserve">позначення та назва документа, що містить вимоги до метрологічних характеристик </w:t>
+      </w:r>
+    </w:p>
+    <w:p>
+      <w:pPr>
+        <w:pStyle w:val="Normal"/>
+        <w:rPr>
+          <w:rFonts w:ascii="Times new roman" w:hAnsi="Times new roman"/>
+          <w:sz w:val="24"/>
+          <w:szCs w:val="24"/>
+        </w:rPr>
+      </w:pPr>
+      <w:r>
+        <w:rPr>
+          <w:rFonts w:ascii="Times new roman" w:hAnsi="Times new roman"/>
+          <w:sz w:val="24"/>
+          <w:szCs w:val="24"/>
+          <w:lang w:val="en-US"/>
+        </w:rPr>
+        <w:t>__________________________________________________________________________________</w:t>
+      </w:r>
+    </w:p>
+    <w:p>
+      <w:pPr>
+        <w:pStyle w:val="Normal"/>
         <w:jc w:val="center"/>
         <w:rPr>
+          <w:rFonts w:ascii="Times new roman" w:hAnsi="Times new roman"/>
+          <w:sz w:val="24"/>
+          <w:szCs w:val="24"/>
+        </w:rPr>
+      </w:pPr>
+      <w:r>
+        <w:rPr>
+          <w:rFonts w:ascii="Times new roman" w:hAnsi="Times new roman"/>
           <w:i/>
-          <w:i/>
+          <w:sz w:val="24"/>
+          <w:szCs w:val="24"/>
+          <w:lang w:val="en-US"/>
+        </w:rPr>
+        <w:t>і (або), за потреби, значення метрологічних характеристик (клас точності, похибки, діапазони вимірювання тощо)</w:t>
+      </w:r>
+    </w:p>
+    <w:p>
+      <w:pPr>
+        <w:pStyle w:val="Normal"/>
+        <w:rPr>
+          <w:rFonts w:ascii="Times new roman" w:hAnsi="Times new roman"/>
+          <w:sz w:val="24"/>
+          <w:szCs w:val="24"/>
+        </w:rPr>
+      </w:pPr>
+      <w:r>
+        <w:rPr>
+          <w:rFonts w:ascii="Times new roman" w:hAnsi="Times new roman"/>
+          <w:sz w:val="24"/>
+          <w:szCs w:val="24"/>
+        </w:rPr>
+      </w:r>
+    </w:p>
+    <w:p>
+      <w:pPr>
+        <w:pStyle w:val="Normal"/>
+        <w:rPr>
           <w:sz w:val="20"/>
           <w:lang w:val="en-US"/>
         </w:rPr>
       </w:pPr>
       <w:r>
         <w:rPr>
-          <w:i/>
+          <w:rFonts w:ascii="Times new roman" w:hAnsi="Times new roman"/>
+          <w:sz w:val="24"/>
+          <w:szCs w:val="24"/>
+          <w:lang w:val="en-US"/>
+        </w:rPr>
+        <w:t xml:space="preserve"> </w:t>
+      </w:r>
+    </w:p>
+    <w:p>
+      <w:pPr>
+        <w:pStyle w:val="Normal"/>
+        <w:rPr>
           <w:sz w:val="20"/>
           <w:lang w:val="en-US"/>
         </w:rPr>
-      </w:r>
-    </w:p>
-    <w:p>
-      <w:pPr>
-        <w:pStyle w:val="PreformattedText"/>
-        <w:jc w:val="left"/>
+      </w:pPr>
+      <w:r>
+        <w:rPr>
+          <w:rFonts w:ascii="Times new roman" w:hAnsi="Times new roman"/>
+          <w:sz w:val="24"/>
+          <w:szCs w:val="24"/>
+          <w:lang w:val="en-US"/>
+        </w:rPr>
+        <w:t xml:space="preserve">Додаток на 1 стор.     </w:t>
+      </w:r>
+    </w:p>
+    <w:p>
+      <w:pPr>
+        <w:pStyle w:val="Normal"/>
         <w:rPr>
           <w:sz w:val="20"/>
           <w:lang w:val="en-US"/>
@@ -503,41 +640,9 @@
       </w:pPr>
       <w:r>
         <w:rPr>
-          <w:sz w:val="20"/>
-          <w:lang w:val="en-US"/>
-        </w:rPr>
-      </w:r>
-    </w:p>
-    <w:p>
-      <w:pPr>
-        <w:pStyle w:val="PreformattedText"/>
-        <w:jc w:val="left"/>
-        <w:rPr>
-          <w:sz w:val="20"/>
-          <w:lang w:val="en-US"/>
-        </w:rPr>
-      </w:pPr>
-      <w:r>
-        <w:rPr>
-          <w:sz w:val="20"/>
-          <w:lang w:val="en-US"/>
-        </w:rPr>
-        <w:t xml:space="preserve">Додаток на 1 стор.     </w:t>
-      </w:r>
-    </w:p>
-    <w:p>
-      <w:pPr>
-        <w:pStyle w:val="PreformattedText"/>
-        <w:jc w:val="left"/>
-        <w:rPr>
-          <w:sz w:val="20"/>
-          <w:lang w:val="en-US"/>
-        </w:rPr>
-      </w:pPr>
-      <w:r>
-        <w:rPr>
-          <w:rFonts w:eastAsia="Liberation Mono;Courier New"/>
-          <w:sz w:val="20"/>
+          <w:rFonts w:eastAsia="Liberation Mono;Courier New" w:ascii="Times new roman" w:hAnsi="Times new roman"/>
+          <w:sz w:val="24"/>
+          <w:szCs w:val="24"/>
           <w:lang w:val="en-US"/>
         </w:rPr>
         <w:t xml:space="preserve">                             </w:t>
@@ -545,148 +650,106 @@
     </w:p>
     <w:p>
       <w:pPr>
-        <w:pStyle w:val="PreformattedText"/>
-        <w:jc w:val="left"/>
-        <w:rPr>
-          <w:rFonts w:eastAsia="Liberation Mono;Courier New"/>
-          <w:sz w:val="20"/>
-          <w:lang w:val="en-US"/>
-        </w:rPr>
-      </w:pPr>
-      <w:r>
-        <w:rPr>
-          <w:sz w:val="20"/>
-          <w:lang w:val="en-US"/>
-        </w:rPr>
-        <w:t xml:space="preserve">Повірник _______________                                 _____________________                           </w:t>
-      </w:r>
-    </w:p>
-    <w:p>
-      <w:pPr>
-        <w:pStyle w:val="PreformattedText"/>
-        <w:jc w:val="left"/>
-        <w:rPr>
-          <w:sz w:val="20"/>
-          <w:lang w:val="en-US"/>
-        </w:rPr>
-      </w:pPr>
-      <w:r>
-        <w:rPr>
-          <w:rFonts w:eastAsia="Liberation Mono;Courier New"/>
-          <w:sz w:val="20"/>
-          <w:lang w:val="en-US"/>
-        </w:rPr>
-        <w:t xml:space="preserve">            </w:t>
-      </w:r>
-      <w:r>
-        <w:rPr>
-          <w:sz w:val="20"/>
-          <w:lang w:val="en-US"/>
-        </w:rPr>
-        <w:t>(підпис)</w:t>
-      </w:r>
-    </w:p>
-    <w:p>
-      <w:pPr>
-        <w:pStyle w:val="PreformattedText"/>
-        <w:jc w:val="left"/>
-        <w:rPr>
-          <w:sz w:val="20"/>
-          <w:lang w:val="en-US"/>
-        </w:rPr>
-      </w:pPr>
-      <w:r>
-        <w:rPr>
-          <w:sz w:val="20"/>
-          <w:lang w:val="en-US"/>
-        </w:rPr>
-      </w:r>
-    </w:p>
-    <w:p>
-      <w:pPr>
-        <w:pStyle w:val="PreformattedText"/>
-        <w:jc w:val="left"/>
-        <w:rPr>
-          <w:sz w:val="20"/>
-          <w:lang w:val="en-US"/>
-        </w:rPr>
-      </w:pPr>
-      <w:r>
-        <w:rPr>
-          <w:sz w:val="20"/>
-          <w:lang w:val="en-US"/>
-        </w:rPr>
-        <w:t>_____________________</w:t>
-      </w:r>
-    </w:p>
-    <w:p>
-      <w:pPr>
-        <w:pStyle w:val="PreformattedText"/>
-        <w:jc w:val="left"/>
+        <w:pStyle w:val="Normal"/>
         <w:rPr/>
       </w:pPr>
       <w:r>
         <w:rPr>
-          <w:sz w:val="20"/>
-          <w:lang w:val="en-US"/>
-        </w:rPr>
-        <w:t>(ініціали, прізвище)                                     «____» ______________ р.</w:t>
-      </w:r>
-    </w:p>
-    <w:p>
-      <w:pPr>
-        <w:pStyle w:val="Normal"/>
-        <w:jc w:val="left"/>
+          <w:rFonts w:ascii="Times new roman" w:hAnsi="Times new roman"/>
+          <w:sz w:val="24"/>
+          <w:szCs w:val="24"/>
+          <w:lang w:val="en-US"/>
+        </w:rPr>
+        <w:t xml:space="preserve">Повірник _______________                                                                 _____________________                                  </w:t>
+      </w:r>
+      <w:r>
+        <w:rPr>
+          <w:rFonts w:eastAsia="Liberation Mono;Courier New" w:ascii="Times new roman" w:hAnsi="Times new roman"/>
+          <w:sz w:val="24"/>
+          <w:szCs w:val="24"/>
+          <w:lang w:val="en-US"/>
+        </w:rPr>
+        <w:t xml:space="preserve">                                                                                                                              </w:t>
+      </w:r>
+    </w:p>
+    <w:p>
+      <w:pPr>
+        <w:pStyle w:val="Normal"/>
         <w:rPr/>
       </w:pPr>
       <w:r>
+        <w:rPr>
+          <w:rFonts w:eastAsia="Liberation Mono;Courier New" w:ascii="Times new roman" w:hAnsi="Times new roman"/>
+          <w:sz w:val="24"/>
+          <w:szCs w:val="24"/>
+          <w:lang w:val="en-US"/>
+        </w:rPr>
+        <w:t xml:space="preserve">                  </w:t>
+      </w:r>
+      <w:r>
+        <w:rPr>
+          <w:rFonts w:ascii="Times new roman" w:hAnsi="Times new roman"/>
+          <w:sz w:val="24"/>
+          <w:szCs w:val="24"/>
+          <w:lang w:val="en-US"/>
+        </w:rPr>
+        <w:t>(підпис)                                                                                      (ініціали, прізвище)</w:t>
+      </w:r>
+    </w:p>
+    <w:p>
+      <w:pPr>
+        <w:pStyle w:val="Normal"/>
+        <w:rPr>
+          <w:rFonts w:ascii="Times new roman" w:hAnsi="Times new roman"/>
+          <w:sz w:val="24"/>
+          <w:szCs w:val="24"/>
+        </w:rPr>
+      </w:pPr>
+      <w:r>
+        <w:rPr>
+          <w:rFonts w:ascii="Times new roman" w:hAnsi="Times new roman"/>
+          <w:sz w:val="24"/>
+          <w:szCs w:val="24"/>
+        </w:rPr>
+        <w:t xml:space="preserve"> </w:t>
+      </w:r>
+    </w:p>
+    <w:p>
+      <w:pPr>
+        <w:pStyle w:val="Normal"/>
         <w:rPr/>
-      </w:r>
-    </w:p>
-    <w:p>
-      <w:pPr>
-        <w:pStyle w:val="Normal"/>
-        <w:jc w:val="left"/>
+      </w:pPr>
+      <w:r>
+        <w:rPr>
+          <w:rFonts w:ascii="Times new roman" w:hAnsi="Times new roman"/>
+          <w:sz w:val="24"/>
+          <w:szCs w:val="24"/>
+          <w:lang w:val="en-US"/>
+        </w:rPr>
+        <w:t xml:space="preserve">                                                                                                                </w:t>
+      </w:r>
+      <w:r>
+        <w:rPr>
+          <w:rFonts w:ascii="Times new roman" w:hAnsi="Times new roman"/>
+          <w:sz w:val="24"/>
+          <w:szCs w:val="24"/>
+          <w:lang w:val="en-US"/>
+        </w:rPr>
+        <w:t>«____» ______________ р.</w:t>
+      </w:r>
+    </w:p>
+    <w:p>
+      <w:pPr>
+        <w:pStyle w:val="Normal"/>
         <w:rPr/>
       </w:pPr>
       <w:r>
         <w:rPr/>
-      </w:r>
-    </w:p>
-    <w:p>
-      <w:pPr>
-        <w:pStyle w:val="PreformattedText"/>
-        <w:jc w:val="left"/>
-        <w:rPr>
-          <w:sz w:val="20"/>
-          <w:lang w:val="en-US"/>
-        </w:rPr>
-      </w:pPr>
-      <w:r>
-        <w:rPr>
-          <w:sz w:val="20"/>
-          <w:lang w:val="en-US"/>
-        </w:rPr>
-        <w:t>Місце печатки або відбитка</w:t>
-      </w:r>
-    </w:p>
-    <w:p>
-      <w:pPr>
-        <w:pStyle w:val="PreformattedText"/>
-        <w:jc w:val="left"/>
-        <w:rPr/>
-      </w:pPr>
-      <w:r>
-        <w:rPr>
-          <w:sz w:val="20"/>
-          <w:lang w:val="en-US"/>
-        </w:rPr>
-        <w:t>повірочного тавра</w:t>
       </w:r>
     </w:p>
     <w:sectPr>
       <w:type w:val="nextPage"/>
-      <w:pgSz w:w="12240" w:h="15840"/>
+      <w:pgSz w:w="11906" w:h="16838"/>
       <w:pgMar w:left="1134" w:right="1134" w:header="0" w:top="1134" w:footer="0" w:bottom="1134" w:gutter="0"/>
       <w:pgNumType w:fmt="decimal"/>
       <w:formProt w:val="false"/>
@@ -1392,6 +1455,27 @@
     </w:pPr>
     <w:rPr/>
   </w:style>
+  <w:style w:type="paragraph" w:styleId="Quotations">
+    <w:name w:val="Quotations"/>
+    <w:basedOn w:val="Normal"/>
+    <w:qFormat/>
+    <w:pPr/>
+    <w:rPr/>
+  </w:style>
+  <w:style w:type="paragraph" w:styleId="Title">
+    <w:name w:val="Title"/>
+    <w:basedOn w:val="Heading"/>
+    <w:qFormat/>
+    <w:pPr/>
+    <w:rPr/>
+  </w:style>
+  <w:style w:type="paragraph" w:styleId="Subtitle">
+    <w:name w:val="Subtitle"/>
+    <w:basedOn w:val="Heading"/>
+    <w:qFormat/>
+    <w:pPr/>
+    <w:rPr/>
+  </w:style>
   <w:style w:type="numbering" w:styleId="WW8Num1">
     <w:name w:val="WW8Num1"/>
   </w:style>

</xml_diff>